<commit_message>
Analyse aangepast om zo de deadline te laten kloppen
</commit_message>
<xml_diff>
--- a/documentation/PID/Oplevering/Analyze Living Lab Beebot.docx
+++ b/documentation/PID/Oplevering/Analyze Living Lab Beebot.docx
@@ -1,6 +1,6 @@
 
 <file path=word/document.xml><?xml version="1.0" encoding="utf-8"?>
-<w:document xmlns:wpc="http://schemas.microsoft.com/office/word/2010/wordprocessingCanvas" xmlns:cx="http://schemas.microsoft.com/office/drawing/2014/chartex" xmlns:cx1="http://schemas.microsoft.com/office/drawing/2015/9/8/chartex" xmlns:cx2="http://schemas.microsoft.com/office/drawing/2015/10/21/chartex" xmlns:cx3="http://schemas.microsoft.com/office/drawing/2016/5/9/chartex" xmlns:cx4="http://schemas.microsoft.com/office/drawing/2016/5/10/chartex" xmlns:cx5="http://schemas.microsoft.com/office/drawing/2016/5/11/chartex" xmlns:cx6="http://schemas.microsoft.com/office/drawing/2016/5/12/chartex" xmlns:cx7="http://schemas.microsoft.com/office/drawing/2016/5/13/chartex" xmlns:cx8="http://schemas.microsoft.com/office/drawing/2016/5/14/chartex" xmlns:mc="http://schemas.openxmlformats.org/markup-compatibility/2006" xmlns:aink="http://schemas.microsoft.com/office/drawing/2016/ink" xmlns:am3d="http://schemas.microsoft.com/office/drawing/2017/model3d" xmlns:o="urn:schemas-microsoft-com:office:office" xmlns:r="http://schemas.openxmlformats.org/officeDocument/2006/relationships" xmlns:m="http://schemas.openxmlformats.org/officeDocument/2006/math" xmlns:v="urn:schemas-microsoft-com:vml" xmlns:wp14="http://schemas.microsoft.com/office/word/2010/wordprocessingDrawing" xmlns:wp="http://schemas.openxmlformats.org/drawingml/2006/wordprocessingDrawing" xmlns:w10="urn:schemas-microsoft-com:office:word" xmlns:w="http://schemas.openxmlformats.org/wordprocessingml/2006/main" xmlns:w14="http://schemas.microsoft.com/office/word/2010/wordml" xmlns:w15="http://schemas.microsoft.com/office/word/2012/wordml" xmlns:w16cex="http://schemas.microsoft.com/office/word/2018/wordml/cex" xmlns:w16cid="http://schemas.microsoft.com/office/word/2016/wordml/cid" xmlns:w16="http://schemas.microsoft.com/office/word/2018/wordml" xmlns:w16se="http://schemas.microsoft.com/office/word/2015/wordml/symex" xmlns:wpg="http://schemas.microsoft.com/office/word/2010/wordprocessingGroup" xmlns:wpi="http://schemas.microsoft.com/office/word/2010/wordprocessingInk" xmlns:wne="http://schemas.microsoft.com/office/word/2006/wordml" xmlns:wps="http://schemas.microsoft.com/office/word/2010/wordprocessingShape" mc:Ignorable="w14 w15 w16se w16cid w16 w16cex wp14">
+<w:document xmlns:wpc="http://schemas.microsoft.com/office/word/2010/wordprocessingCanvas" xmlns:cx="http://schemas.microsoft.com/office/drawing/2014/chartex" xmlns:cx1="http://schemas.microsoft.com/office/drawing/2015/9/8/chartex" xmlns:cx2="http://schemas.microsoft.com/office/drawing/2015/10/21/chartex" xmlns:cx3="http://schemas.microsoft.com/office/drawing/2016/5/9/chartex" xmlns:cx4="http://schemas.microsoft.com/office/drawing/2016/5/10/chartex" xmlns:cx5="http://schemas.microsoft.com/office/drawing/2016/5/11/chartex" xmlns:cx6="http://schemas.microsoft.com/office/drawing/2016/5/12/chartex" xmlns:cx7="http://schemas.microsoft.com/office/drawing/2016/5/13/chartex" xmlns:cx8="http://schemas.microsoft.com/office/drawing/2016/5/14/chartex" xmlns:mc="http://schemas.openxmlformats.org/markup-compatibility/2006" xmlns:aink="http://schemas.microsoft.com/office/drawing/2016/ink" xmlns:am3d="http://schemas.microsoft.com/office/drawing/2017/model3d" xmlns:o="urn:schemas-microsoft-com:office:office" xmlns:r="http://schemas.openxmlformats.org/officeDocument/2006/relationships" xmlns:m="http://schemas.openxmlformats.org/officeDocument/2006/math" xmlns:v="urn:schemas-microsoft-com:vml" xmlns:wp14="http://schemas.microsoft.com/office/word/2010/wordprocessingDrawing" xmlns:wp="http://schemas.openxmlformats.org/drawingml/2006/wordprocessingDrawing" xmlns:w10="urn:schemas-microsoft-com:office:word" xmlns:w="http://schemas.openxmlformats.org/wordprocessingml/2006/main" xmlns:w14="http://schemas.microsoft.com/office/word/2010/wordml" xmlns:w15="http://schemas.microsoft.com/office/word/2012/wordml" xmlns:w16cex="http://schemas.microsoft.com/office/word/2018/wordml/cex" xmlns:w16cid="http://schemas.microsoft.com/office/word/2016/wordml/cid" xmlns:w16="http://schemas.microsoft.com/office/word/2018/wordml" xmlns:w16sdtdh="http://schemas.microsoft.com/office/word/2020/wordml/sdtdatahash" xmlns:w16se="http://schemas.microsoft.com/office/word/2015/wordml/symex" xmlns:wpg="http://schemas.microsoft.com/office/word/2010/wordprocessingGroup" xmlns:wpi="http://schemas.microsoft.com/office/word/2010/wordprocessingInk" xmlns:wne="http://schemas.microsoft.com/office/word/2006/wordml" xmlns:wps="http://schemas.microsoft.com/office/word/2010/wordprocessingShape" mc:Ignorable="w14 w15 w16se w16cid w16 w16cex w16sdtdh wp14">
   <w:body>
     <w:p>
       <w:pPr>
@@ -117,12 +117,21 @@
           </wp:anchor>
         </w:drawing>
       </w:r>
+      <w:proofErr w:type="spellStart"/>
       <w:r>
         <w:rPr>
           <w:sz w:val="72"/>
           <w:szCs w:val="72"/>
         </w:rPr>
-        <w:t>Bee-bot Online</w:t>
+        <w:t>Bee</w:t>
+      </w:r>
+      <w:proofErr w:type="spellEnd"/>
+      <w:r>
+        <w:rPr>
+          <w:sz w:val="72"/>
+          <w:szCs w:val="72"/>
+        </w:rPr>
+        <w:t>-bot Online</w:t>
       </w:r>
     </w:p>
     <w:p>
@@ -707,12 +716,21 @@
         </w:rPr>
         <w:t xml:space="preserve">2.5 </w:t>
       </w:r>
-      <w:r>
-        <w:rPr>
-          <w:sz w:val="24"/>
-          <w:szCs w:val="24"/>
-        </w:rPr>
-        <w:t>Use case</w:t>
+      <w:proofErr w:type="spellStart"/>
+      <w:r>
+        <w:rPr>
+          <w:sz w:val="24"/>
+          <w:szCs w:val="24"/>
+        </w:rPr>
+        <w:t>Use</w:t>
+      </w:r>
+      <w:proofErr w:type="spellEnd"/>
+      <w:r>
+        <w:rPr>
+          <w:sz w:val="24"/>
+          <w:szCs w:val="24"/>
+        </w:rPr>
+        <w:t xml:space="preserve"> case</w:t>
       </w:r>
       <w:r>
         <w:rPr>
@@ -1540,7 +1558,15 @@
           <w:sz w:val="24"/>
           <w:szCs w:val="24"/>
         </w:rPr>
-        <w:t>De opdrachtgever houd zich bezig met kinderen te leren programmeren, hierin heeft de opdrachtgever verschillende hulpmiddelen om samen met studenten van de opleiding Onderwijsassistent kinderen op basisscholen te leren programmeren. Eén van deze hulpmiddelen is de Bee-Bot</w:t>
+        <w:t xml:space="preserve">De opdrachtgever houd zich bezig met kinderen te leren programmeren, hierin heeft de opdrachtgever verschillende hulpmiddelen om samen met studenten van de opleiding Onderwijsassistent kinderen op basisscholen te leren programmeren. Eén van deze hulpmiddelen is de </w:t>
+      </w:r>
+      <w:proofErr w:type="spellStart"/>
+      <w:r>
+        <w:rPr>
+          <w:sz w:val="24"/>
+          <w:szCs w:val="24"/>
+        </w:rPr>
+        <w:t>Bee-Bot</w:t>
       </w:r>
       <w:r>
         <w:rPr>
@@ -1550,19 +1576,77 @@
         </w:rPr>
         <w:t>I</w:t>
       </w:r>
-      <w:r>
-        <w:rPr>
-          <w:sz w:val="24"/>
-          <w:szCs w:val="24"/>
-        </w:rPr>
-        <w:t xml:space="preserve">, een klein robotje die opdrachten uitvoert aan de hand van ingevoerde commando’s.  De opdrachtgever heeft voor de Bee-Bot verschillende fysieke speelmatten ontwikkeld en uitgeprint zodat kinderen aan de hand van deze matten verschillende opdrachten kunnen doen met de Bee-Bot. Nu is de vraag of ik een digitale Bee-Bot emulator kan ontwikkelen waarin de opdrachtgever zijn eigen matten in kan laden en dat kinderen hierin de </w:t>
-      </w:r>
-      <w:r>
-        <w:rPr>
-          <w:sz w:val="24"/>
-          <w:szCs w:val="24"/>
-        </w:rPr>
-        <w:t>Bee-Bot kunnen besturen.</w:t>
+      <w:proofErr w:type="spellEnd"/>
+      <w:r>
+        <w:rPr>
+          <w:sz w:val="24"/>
+          <w:szCs w:val="24"/>
+        </w:rPr>
+        <w:t xml:space="preserve">, een klein robotje die opdrachten uitvoert aan de hand van ingevoerde commando’s.  De opdrachtgever heeft voor de </w:t>
+      </w:r>
+      <w:proofErr w:type="spellStart"/>
+      <w:r>
+        <w:rPr>
+          <w:sz w:val="24"/>
+          <w:szCs w:val="24"/>
+        </w:rPr>
+        <w:t>Bee</w:t>
+      </w:r>
+      <w:proofErr w:type="spellEnd"/>
+      <w:r>
+        <w:rPr>
+          <w:sz w:val="24"/>
+          <w:szCs w:val="24"/>
+        </w:rPr>
+        <w:t xml:space="preserve">-Bot verschillende fysieke speelmatten ontwikkeld en uitgeprint zodat kinderen aan de hand van deze matten verschillende opdrachten kunnen doen met de </w:t>
+      </w:r>
+      <w:proofErr w:type="spellStart"/>
+      <w:r>
+        <w:rPr>
+          <w:sz w:val="24"/>
+          <w:szCs w:val="24"/>
+        </w:rPr>
+        <w:t>Bee</w:t>
+      </w:r>
+      <w:proofErr w:type="spellEnd"/>
+      <w:r>
+        <w:rPr>
+          <w:sz w:val="24"/>
+          <w:szCs w:val="24"/>
+        </w:rPr>
+        <w:t xml:space="preserve">-Bot. Nu is de vraag of ik een digitale </w:t>
+      </w:r>
+      <w:proofErr w:type="spellStart"/>
+      <w:r>
+        <w:rPr>
+          <w:sz w:val="24"/>
+          <w:szCs w:val="24"/>
+        </w:rPr>
+        <w:t>Bee</w:t>
+      </w:r>
+      <w:proofErr w:type="spellEnd"/>
+      <w:r>
+        <w:rPr>
+          <w:sz w:val="24"/>
+          <w:szCs w:val="24"/>
+        </w:rPr>
+        <w:t xml:space="preserve">-Bot emulator kan ontwikkelen waarin de opdrachtgever zijn eigen matten in kan laden en dat kinderen hierin de </w:t>
+      </w:r>
+      <w:proofErr w:type="spellStart"/>
+      <w:r>
+        <w:rPr>
+          <w:sz w:val="24"/>
+          <w:szCs w:val="24"/>
+        </w:rPr>
+        <w:t>Bee</w:t>
+      </w:r>
+      <w:proofErr w:type="spellEnd"/>
+      <w:r>
+        <w:rPr>
+          <w:sz w:val="24"/>
+          <w:szCs w:val="24"/>
+        </w:rPr>
+        <w:t>-Bot kunnen besturen.</w:t>
       </w:r>
     </w:p>
     <w:p>
@@ -1675,7 +1759,23 @@
           <w:sz w:val="24"/>
           <w:szCs w:val="24"/>
         </w:rPr>
-        <w:t>Het spel bevat een werkende “Bee-Bot Emulator”.</w:t>
+        <w:t>Het spel bevat een werkende “</w:t>
+      </w:r>
+      <w:proofErr w:type="spellStart"/>
+      <w:r>
+        <w:rPr>
+          <w:sz w:val="24"/>
+          <w:szCs w:val="24"/>
+        </w:rPr>
+        <w:t>Bee</w:t>
+      </w:r>
+      <w:proofErr w:type="spellEnd"/>
+      <w:r>
+        <w:rPr>
+          <w:sz w:val="24"/>
+          <w:szCs w:val="24"/>
+        </w:rPr>
+        <w:t>-Bot Emulator”.</w:t>
       </w:r>
     </w:p>
     <w:p>
@@ -1695,7 +1795,23 @@
           <w:sz w:val="24"/>
           <w:szCs w:val="24"/>
         </w:rPr>
-        <w:t>De ingevoerde opdrachten voor de Bee-Bot zijn zichtbaar in het spel.</w:t>
+        <w:t xml:space="preserve">De ingevoerde opdrachten voor de </w:t>
+      </w:r>
+      <w:proofErr w:type="spellStart"/>
+      <w:r>
+        <w:rPr>
+          <w:sz w:val="24"/>
+          <w:szCs w:val="24"/>
+        </w:rPr>
+        <w:t>Bee</w:t>
+      </w:r>
+      <w:proofErr w:type="spellEnd"/>
+      <w:r>
+        <w:rPr>
+          <w:sz w:val="24"/>
+          <w:szCs w:val="24"/>
+        </w:rPr>
+        <w:t>-Bot zijn zichtbaar in het spel.</w:t>
       </w:r>
     </w:p>
     <w:p>
@@ -1715,8 +1831,25 @@
           <w:sz w:val="24"/>
           <w:szCs w:val="24"/>
         </w:rPr>
-        <w:t xml:space="preserve">De gebruiker kan verschillende matten laden in het spel via een dropdown menu aan de hand van welke matten de </w:t>
-      </w:r>
+        <w:t xml:space="preserve">De gebruiker kan verschillende matten laden in het spel via een </w:t>
+      </w:r>
+      <w:proofErr w:type="spellStart"/>
+      <w:r>
+        <w:rPr>
+          <w:sz w:val="24"/>
+          <w:szCs w:val="24"/>
+        </w:rPr>
+        <w:t>dropdown</w:t>
+      </w:r>
+      <w:proofErr w:type="spellEnd"/>
+      <w:r>
+        <w:rPr>
+          <w:sz w:val="24"/>
+          <w:szCs w:val="24"/>
+        </w:rPr>
+        <w:t xml:space="preserve"> menu aan de hand van welke matten de </w:t>
+      </w:r>
+      <w:proofErr w:type="spellStart"/>
       <w:r>
         <w:rPr>
           <w:sz w:val="24"/>
@@ -1724,6 +1857,7 @@
         </w:rPr>
         <w:t>admin</w:t>
       </w:r>
+      <w:proofErr w:type="spellEnd"/>
       <w:r>
         <w:rPr>
           <w:sz w:val="24"/>
@@ -1779,6 +1913,7 @@
         </w:rPr>
         <w:t xml:space="preserve">De </w:t>
       </w:r>
+      <w:proofErr w:type="spellStart"/>
       <w:r>
         <w:rPr>
           <w:sz w:val="24"/>
@@ -1786,6 +1921,7 @@
         </w:rPr>
         <w:t>admin</w:t>
       </w:r>
+      <w:proofErr w:type="spellEnd"/>
       <w:r>
         <w:rPr>
           <w:sz w:val="24"/>
@@ -1818,7 +1954,23 @@
           <w:sz w:val="24"/>
           <w:szCs w:val="24"/>
         </w:rPr>
-        <w:t>De admin kan nieuwe categorieën toevoegen</w:t>
+        <w:t xml:space="preserve">De </w:t>
+      </w:r>
+      <w:proofErr w:type="spellStart"/>
+      <w:r>
+        <w:rPr>
+          <w:sz w:val="24"/>
+          <w:szCs w:val="24"/>
+        </w:rPr>
+        <w:t>admin</w:t>
+      </w:r>
+      <w:proofErr w:type="spellEnd"/>
+      <w:r>
+        <w:rPr>
+          <w:sz w:val="24"/>
+          <w:szCs w:val="24"/>
+        </w:rPr>
+        <w:t xml:space="preserve"> kan nieuwe categorieën toevoegen</w:t>
       </w:r>
     </w:p>
     <w:p>
@@ -1926,6 +2078,7 @@
         </w:rPr>
         <w:t xml:space="preserve">Een server die minimaal </w:t>
       </w:r>
+      <w:proofErr w:type="spellStart"/>
       <w:r>
         <w:rPr>
           <w:sz w:val="24"/>
@@ -1933,6 +2086,7 @@
         </w:rPr>
         <w:t>MySQL</w:t>
       </w:r>
+      <w:proofErr w:type="spellEnd"/>
       <w:r>
         <w:rPr>
           <w:sz w:val="24"/>
@@ -2189,14 +2343,25 @@
         <w:lastRenderedPageBreak/>
         <w:t xml:space="preserve">2.5 </w:t>
       </w:r>
-      <w:r>
-        <w:rPr>
-          <w:b/>
-          <w:bCs/>
-          <w:sz w:val="36"/>
-          <w:szCs w:val="36"/>
-        </w:rPr>
-        <w:t>Use case</w:t>
+      <w:proofErr w:type="spellStart"/>
+      <w:r>
+        <w:rPr>
+          <w:b/>
+          <w:bCs/>
+          <w:sz w:val="36"/>
+          <w:szCs w:val="36"/>
+        </w:rPr>
+        <w:t>Use</w:t>
+      </w:r>
+      <w:proofErr w:type="spellEnd"/>
+      <w:r>
+        <w:rPr>
+          <w:b/>
+          <w:bCs/>
+          <w:sz w:val="36"/>
+          <w:szCs w:val="36"/>
+        </w:rPr>
+        <w:t xml:space="preserve"> case</w:t>
       </w:r>
     </w:p>
     <w:p>
@@ -2310,7 +2475,23 @@
           <w:sz w:val="24"/>
           <w:szCs w:val="24"/>
         </w:rPr>
-        <w:t>Er zijn twee verschillende users, de (niet ingelogde) gebruiker die het spel speelt. En een admin die de spelmatten kan beheren.</w:t>
+        <w:t xml:space="preserve">Er zijn twee verschillende users, de (niet ingelogde) gebruiker die het spel speelt. En een </w:t>
+      </w:r>
+      <w:proofErr w:type="spellStart"/>
+      <w:r>
+        <w:rPr>
+          <w:sz w:val="24"/>
+          <w:szCs w:val="24"/>
+        </w:rPr>
+        <w:t>admin</w:t>
+      </w:r>
+      <w:proofErr w:type="spellEnd"/>
+      <w:r>
+        <w:rPr>
+          <w:sz w:val="24"/>
+          <w:szCs w:val="24"/>
+        </w:rPr>
+        <w:t xml:space="preserve"> die de spelmatten kan beheren.</w:t>
       </w:r>
     </w:p>
     <w:p>
@@ -2365,7 +2546,23 @@
           <w:sz w:val="24"/>
           <w:szCs w:val="24"/>
         </w:rPr>
-        <w:t>De Bee-Bot besturen via het controlecentrum.</w:t>
+        <w:t xml:space="preserve">De </w:t>
+      </w:r>
+      <w:proofErr w:type="spellStart"/>
+      <w:r>
+        <w:rPr>
+          <w:sz w:val="24"/>
+          <w:szCs w:val="24"/>
+        </w:rPr>
+        <w:t>Bee</w:t>
+      </w:r>
+      <w:proofErr w:type="spellEnd"/>
+      <w:r>
+        <w:rPr>
+          <w:sz w:val="24"/>
+          <w:szCs w:val="24"/>
+        </w:rPr>
+        <w:t>-Bot besturen via het controlecentrum.</w:t>
       </w:r>
     </w:p>
     <w:p>
@@ -2385,7 +2582,39 @@
           <w:sz w:val="24"/>
           <w:szCs w:val="24"/>
         </w:rPr>
-        <w:t>De spelmat veranderen in het canvas via het dropdown menu.</w:t>
+        <w:t xml:space="preserve">De </w:t>
+      </w:r>
+      <w:proofErr w:type="spellStart"/>
+      <w:r>
+        <w:rPr>
+          <w:sz w:val="24"/>
+          <w:szCs w:val="24"/>
+        </w:rPr>
+        <w:t>spelmat</w:t>
+      </w:r>
+      <w:proofErr w:type="spellEnd"/>
+      <w:r>
+        <w:rPr>
+          <w:sz w:val="24"/>
+          <w:szCs w:val="24"/>
+        </w:rPr>
+        <w:t xml:space="preserve"> veranderen in het canvas via het </w:t>
+      </w:r>
+      <w:proofErr w:type="spellStart"/>
+      <w:r>
+        <w:rPr>
+          <w:sz w:val="24"/>
+          <w:szCs w:val="24"/>
+        </w:rPr>
+        <w:t>dropdown</w:t>
+      </w:r>
+      <w:proofErr w:type="spellEnd"/>
+      <w:r>
+        <w:rPr>
+          <w:sz w:val="24"/>
+          <w:szCs w:val="24"/>
+        </w:rPr>
+        <w:t xml:space="preserve"> menu.</w:t>
       </w:r>
     </w:p>
     <w:p>
@@ -2425,7 +2654,23 @@
           <w:sz w:val="24"/>
           <w:szCs w:val="24"/>
         </w:rPr>
-        <w:t>De Bee-Bot verplaatsen met de muis in het canvas.</w:t>
+        <w:t xml:space="preserve">De </w:t>
+      </w:r>
+      <w:proofErr w:type="spellStart"/>
+      <w:r>
+        <w:rPr>
+          <w:sz w:val="24"/>
+          <w:szCs w:val="24"/>
+        </w:rPr>
+        <w:t>Bee</w:t>
+      </w:r>
+      <w:proofErr w:type="spellEnd"/>
+      <w:r>
+        <w:rPr>
+          <w:sz w:val="24"/>
+          <w:szCs w:val="24"/>
+        </w:rPr>
+        <w:t>-Bot verplaatsen met de muis in het canvas.</w:t>
       </w:r>
     </w:p>
     <w:p>
@@ -2464,7 +2709,27 @@
           <w:sz w:val="24"/>
           <w:szCs w:val="24"/>
         </w:rPr>
-        <w:t>De Admin(ingelogd) kan</w:t>
+        <w:t xml:space="preserve">De </w:t>
+      </w:r>
+      <w:proofErr w:type="spellStart"/>
+      <w:r>
+        <w:rPr>
+          <w:b/>
+          <w:bCs/>
+          <w:sz w:val="24"/>
+          <w:szCs w:val="24"/>
+        </w:rPr>
+        <w:t>Admin</w:t>
+      </w:r>
+      <w:proofErr w:type="spellEnd"/>
+      <w:r>
+        <w:rPr>
+          <w:b/>
+          <w:bCs/>
+          <w:sz w:val="24"/>
+          <w:szCs w:val="24"/>
+        </w:rPr>
+        <w:t>(ingelogd) kan</w:t>
       </w:r>
     </w:p>
     <w:p>
@@ -2695,7 +2960,39 @@
           <w:sz w:val="24"/>
           <w:szCs w:val="24"/>
         </w:rPr>
-        <w:t>Controlecentrum voor de Bee-Bot, belangrijk dat dit er bijna net zo uit ziet zoals de knoppen op de Bee-Bot zodat kinderen dit makkelijk herkennen</w:t>
+        <w:t xml:space="preserve">Controlecentrum voor de </w:t>
+      </w:r>
+      <w:proofErr w:type="spellStart"/>
+      <w:r>
+        <w:rPr>
+          <w:sz w:val="24"/>
+          <w:szCs w:val="24"/>
+        </w:rPr>
+        <w:t>Bee</w:t>
+      </w:r>
+      <w:proofErr w:type="spellEnd"/>
+      <w:r>
+        <w:rPr>
+          <w:sz w:val="24"/>
+          <w:szCs w:val="24"/>
+        </w:rPr>
+        <w:t xml:space="preserve">-Bot, belangrijk dat dit er bijna net zo uit ziet zoals de knoppen op de </w:t>
+      </w:r>
+      <w:proofErr w:type="spellStart"/>
+      <w:r>
+        <w:rPr>
+          <w:sz w:val="24"/>
+          <w:szCs w:val="24"/>
+        </w:rPr>
+        <w:t>Bee</w:t>
+      </w:r>
+      <w:proofErr w:type="spellEnd"/>
+      <w:r>
+        <w:rPr>
+          <w:sz w:val="24"/>
+          <w:szCs w:val="24"/>
+        </w:rPr>
+        <w:t>-Bot zodat kinderen dit makkelijk herkennen</w:t>
       </w:r>
       <w:r>
         <w:rPr>
@@ -2731,7 +3028,23 @@
           <w:sz w:val="24"/>
           <w:szCs w:val="24"/>
         </w:rPr>
-        <w:t>De instructies die de Bee-Bot heeft ontvangen komen hier te staan, je kan ook op de instructies zelf klikken o</w:t>
+        <w:t xml:space="preserve">De instructies die de </w:t>
+      </w:r>
+      <w:proofErr w:type="spellStart"/>
+      <w:r>
+        <w:rPr>
+          <w:sz w:val="24"/>
+          <w:szCs w:val="24"/>
+        </w:rPr>
+        <w:t>Bee</w:t>
+      </w:r>
+      <w:proofErr w:type="spellEnd"/>
+      <w:r>
+        <w:rPr>
+          <w:sz w:val="24"/>
+          <w:szCs w:val="24"/>
+        </w:rPr>
+        <w:t>-Bot heeft ontvangen komen hier te staan, je kan ook op de instructies zelf klikken o</w:t>
       </w:r>
       <w:r>
         <w:rPr>
@@ -2781,7 +3094,23 @@
           <w:sz w:val="24"/>
           <w:szCs w:val="24"/>
         </w:rPr>
-        <w:t>De “canvas” waarin het spel in gespeeld word. Deze ruimte word gebruikt om de matten(4) te laden, de Bee-Bot kan overal in deze ruimte neergezet worden.</w:t>
+        <w:t xml:space="preserve">De “canvas” waarin het spel in gespeeld word. Deze ruimte word gebruikt om de matten(4) te laden, de </w:t>
+      </w:r>
+      <w:proofErr w:type="spellStart"/>
+      <w:r>
+        <w:rPr>
+          <w:sz w:val="24"/>
+          <w:szCs w:val="24"/>
+        </w:rPr>
+        <w:t>Bee</w:t>
+      </w:r>
+      <w:proofErr w:type="spellEnd"/>
+      <w:r>
+        <w:rPr>
+          <w:sz w:val="24"/>
+          <w:szCs w:val="24"/>
+        </w:rPr>
+        <w:t>-Bot kan overal in deze ruimte neergezet worden.</w:t>
       </w:r>
     </w:p>
     <w:p>
@@ -2817,14 +3146,46 @@
           <w:sz w:val="24"/>
           <w:szCs w:val="24"/>
         </w:rPr>
-        <w:t>) zal de Bee-Bot(5) steeds op een vooraf gedefinieerde plek worden neergezet</w:t>
-      </w:r>
-      <w:r>
-        <w:rPr>
-          <w:sz w:val="24"/>
-          <w:szCs w:val="24"/>
-        </w:rPr>
-        <w:t>. De gebruiker zal de Bee-Bot vervolgens zelf neer moeten zetten op de mat(5).</w:t>
+        <w:t xml:space="preserve">) zal de </w:t>
+      </w:r>
+      <w:proofErr w:type="spellStart"/>
+      <w:r>
+        <w:rPr>
+          <w:sz w:val="24"/>
+          <w:szCs w:val="24"/>
+        </w:rPr>
+        <w:t>Bee</w:t>
+      </w:r>
+      <w:proofErr w:type="spellEnd"/>
+      <w:r>
+        <w:rPr>
+          <w:sz w:val="24"/>
+          <w:szCs w:val="24"/>
+        </w:rPr>
+        <w:t>-Bot(5) steeds op een vooraf gedefinieerde plek worden neergezet</w:t>
+      </w:r>
+      <w:r>
+        <w:rPr>
+          <w:sz w:val="24"/>
+          <w:szCs w:val="24"/>
+        </w:rPr>
+        <w:t xml:space="preserve">. De gebruiker zal de </w:t>
+      </w:r>
+      <w:proofErr w:type="spellStart"/>
+      <w:r>
+        <w:rPr>
+          <w:sz w:val="24"/>
+          <w:szCs w:val="24"/>
+        </w:rPr>
+        <w:t>Bee</w:t>
+      </w:r>
+      <w:proofErr w:type="spellEnd"/>
+      <w:r>
+        <w:rPr>
+          <w:sz w:val="24"/>
+          <w:szCs w:val="24"/>
+        </w:rPr>
+        <w:t>-Bot vervolgens zelf neer moeten zetten op de mat(5).</w:t>
       </w:r>
       <w:r>
         <w:rPr>
@@ -2860,14 +3221,78 @@
           <w:sz w:val="24"/>
           <w:szCs w:val="24"/>
         </w:rPr>
-        <w:t>De Bee-Bot, dit object word bestuurd via het controlecentrum(1) door de speler. Via het controlecentrum kan de speler de Bee-Bot overal in het canvas naartoe laten gaan. Ook kan de speler de Bee-Bot verplaatsen via de muis en overal in het canvas neerzetten.</w:t>
-      </w:r>
-      <w:r>
-        <w:rPr>
-          <w:sz w:val="24"/>
-          <w:szCs w:val="24"/>
-        </w:rPr>
-        <w:t xml:space="preserve"> De Bee-Bot word zelf neergezet door de gebruiker als de mat wordt geladen.</w:t>
+        <w:t xml:space="preserve">De </w:t>
+      </w:r>
+      <w:proofErr w:type="spellStart"/>
+      <w:r>
+        <w:rPr>
+          <w:sz w:val="24"/>
+          <w:szCs w:val="24"/>
+        </w:rPr>
+        <w:t>Bee</w:t>
+      </w:r>
+      <w:proofErr w:type="spellEnd"/>
+      <w:r>
+        <w:rPr>
+          <w:sz w:val="24"/>
+          <w:szCs w:val="24"/>
+        </w:rPr>
+        <w:t xml:space="preserve">-Bot, dit object word bestuurd via het controlecentrum(1) door de speler. Via het controlecentrum kan de speler de </w:t>
+      </w:r>
+      <w:proofErr w:type="spellStart"/>
+      <w:r>
+        <w:rPr>
+          <w:sz w:val="24"/>
+          <w:szCs w:val="24"/>
+        </w:rPr>
+        <w:t>Bee</w:t>
+      </w:r>
+      <w:proofErr w:type="spellEnd"/>
+      <w:r>
+        <w:rPr>
+          <w:sz w:val="24"/>
+          <w:szCs w:val="24"/>
+        </w:rPr>
+        <w:t xml:space="preserve">-Bot overal in het canvas naartoe laten gaan. Ook kan de speler de </w:t>
+      </w:r>
+      <w:proofErr w:type="spellStart"/>
+      <w:r>
+        <w:rPr>
+          <w:sz w:val="24"/>
+          <w:szCs w:val="24"/>
+        </w:rPr>
+        <w:t>Bee</w:t>
+      </w:r>
+      <w:proofErr w:type="spellEnd"/>
+      <w:r>
+        <w:rPr>
+          <w:sz w:val="24"/>
+          <w:szCs w:val="24"/>
+        </w:rPr>
+        <w:t>-Bot verplaatsen via de muis en overal in het canvas neerzetten.</w:t>
+      </w:r>
+      <w:r>
+        <w:rPr>
+          <w:sz w:val="24"/>
+          <w:szCs w:val="24"/>
+        </w:rPr>
+        <w:t xml:space="preserve"> De </w:t>
+      </w:r>
+      <w:proofErr w:type="spellStart"/>
+      <w:r>
+        <w:rPr>
+          <w:sz w:val="24"/>
+          <w:szCs w:val="24"/>
+        </w:rPr>
+        <w:t>Bee</w:t>
+      </w:r>
+      <w:proofErr w:type="spellEnd"/>
+      <w:r>
+        <w:rPr>
+          <w:sz w:val="24"/>
+          <w:szCs w:val="24"/>
+        </w:rPr>
+        <w:t>-Bot word zelf neergezet door de gebruiker als de mat wordt geladen.</w:t>
       </w:r>
     </w:p>
     <w:p>
@@ -2889,7 +3314,23 @@
           <w:sz w:val="24"/>
           <w:szCs w:val="24"/>
         </w:rPr>
-        <w:t>Via deze knop kan je inloggen, inloggen is alleen van waarde voor de admin. Als je op deze knop klikt als een uitgelogde gebruiker kom je op scherm B. Als je bent ingelogd is deze knop vervangen door een knop die je brengt bij scherm C, waar je de matten kan beheren.</w:t>
+        <w:t xml:space="preserve">Via deze knop kan je inloggen, inloggen is alleen van waarde voor de </w:t>
+      </w:r>
+      <w:proofErr w:type="spellStart"/>
+      <w:r>
+        <w:rPr>
+          <w:sz w:val="24"/>
+          <w:szCs w:val="24"/>
+        </w:rPr>
+        <w:t>admin</w:t>
+      </w:r>
+      <w:proofErr w:type="spellEnd"/>
+      <w:r>
+        <w:rPr>
+          <w:sz w:val="24"/>
+          <w:szCs w:val="24"/>
+        </w:rPr>
+        <w:t>. Als je op deze knop klikt als een uitgelogde gebruiker kom je op scherm B. Als je bent ingelogd is deze knop vervangen door een knop die je brengt bij scherm C, waar je de matten kan beheren.</w:t>
       </w:r>
     </w:p>
     <w:p>
@@ -2912,7 +3353,23 @@
           <w:szCs w:val="24"/>
         </w:rPr>
         <w:lastRenderedPageBreak/>
-        <w:t>Via dit dropdown menu kan de gebruiker een categorie kiezen, aan de hand van de gekozen categorie kan de gebruiker verschillende matten(8) kiezen die er bij horen.</w:t>
+        <w:t xml:space="preserve">Via dit </w:t>
+      </w:r>
+      <w:proofErr w:type="spellStart"/>
+      <w:r>
+        <w:rPr>
+          <w:sz w:val="24"/>
+          <w:szCs w:val="24"/>
+        </w:rPr>
+        <w:t>dropdown</w:t>
+      </w:r>
+      <w:proofErr w:type="spellEnd"/>
+      <w:r>
+        <w:rPr>
+          <w:sz w:val="24"/>
+          <w:szCs w:val="24"/>
+        </w:rPr>
+        <w:t xml:space="preserve"> menu kan de gebruiker een categorie kiezen, aan de hand van de gekozen categorie kan de gebruiker verschillende matten(8) kiezen die er bij horen.</w:t>
       </w:r>
     </w:p>
     <w:p>
@@ -2934,7 +3391,23 @@
           <w:sz w:val="24"/>
           <w:szCs w:val="24"/>
         </w:rPr>
-        <w:t xml:space="preserve">Via dit dropdown menu kan de gebruiker elke mat zien die </w:t>
+        <w:t xml:space="preserve">Via dit </w:t>
+      </w:r>
+      <w:proofErr w:type="spellStart"/>
+      <w:r>
+        <w:rPr>
+          <w:sz w:val="24"/>
+          <w:szCs w:val="24"/>
+        </w:rPr>
+        <w:t>dropdown</w:t>
+      </w:r>
+      <w:proofErr w:type="spellEnd"/>
+      <w:r>
+        <w:rPr>
+          <w:sz w:val="24"/>
+          <w:szCs w:val="24"/>
+        </w:rPr>
+        <w:t xml:space="preserve"> menu kan de gebruiker elke mat zien die </w:t>
       </w:r>
       <w:r>
         <w:rPr>
@@ -3101,6 +3574,7 @@
           <w:szCs w:val="24"/>
         </w:rPr>
       </w:pPr>
+      <w:proofErr w:type="spellStart"/>
       <w:r>
         <w:rPr>
           <w:sz w:val="24"/>
@@ -3116,6 +3590,7 @@
         </w:rPr>
         <w:t>II</w:t>
       </w:r>
+      <w:proofErr w:type="spellEnd"/>
       <w:r>
         <w:rPr>
           <w:sz w:val="24"/>
@@ -3160,7 +3635,15 @@
           <w:sz w:val="24"/>
           <w:szCs w:val="24"/>
         </w:rPr>
-        <w:t>Visual Studio Code</w:t>
+        <w:t xml:space="preserve">Visual Studio </w:t>
+      </w:r>
+      <w:proofErr w:type="spellStart"/>
+      <w:r>
+        <w:rPr>
+          <w:sz w:val="24"/>
+          <w:szCs w:val="24"/>
+        </w:rPr>
+        <w:t>Code</w:t>
       </w:r>
       <w:r>
         <w:rPr>
@@ -3170,6 +3653,7 @@
         </w:rPr>
         <w:t>III</w:t>
       </w:r>
+      <w:proofErr w:type="spellEnd"/>
       <w:r>
         <w:rPr>
           <w:sz w:val="24"/>
@@ -3190,6 +3674,7 @@
           <w:szCs w:val="24"/>
         </w:rPr>
       </w:pPr>
+      <w:proofErr w:type="spellStart"/>
       <w:r>
         <w:rPr>
           <w:sz w:val="24"/>
@@ -3219,6 +3704,7 @@
         </w:rPr>
         <w:t>IV</w:t>
       </w:r>
+      <w:proofErr w:type="spellEnd"/>
       <w:r>
         <w:rPr>
           <w:sz w:val="24"/>
@@ -3253,6 +3739,7 @@
           <w:szCs w:val="24"/>
         </w:rPr>
       </w:pPr>
+      <w:proofErr w:type="spellStart"/>
       <w:r>
         <w:rPr>
           <w:sz w:val="24"/>
@@ -3268,6 +3755,7 @@
         </w:rPr>
         <w:t>V</w:t>
       </w:r>
+      <w:proofErr w:type="spellEnd"/>
       <w:r>
         <w:rPr>
           <w:sz w:val="24"/>
@@ -3294,7 +3782,23 @@
           <w:sz w:val="24"/>
           <w:szCs w:val="24"/>
         </w:rPr>
-        <w:t xml:space="preserve"> framework.</w:t>
+        <w:t xml:space="preserve"> </w:t>
+      </w:r>
+      <w:proofErr w:type="spellStart"/>
+      <w:r>
+        <w:rPr>
+          <w:sz w:val="24"/>
+          <w:szCs w:val="24"/>
+        </w:rPr>
+        <w:t>framework</w:t>
+      </w:r>
+      <w:proofErr w:type="spellEnd"/>
+      <w:r>
+        <w:rPr>
+          <w:sz w:val="24"/>
+          <w:szCs w:val="24"/>
+        </w:rPr>
+        <w:t>.</w:t>
       </w:r>
     </w:p>
     <w:p>
@@ -3309,6 +3813,7 @@
           <w:szCs w:val="24"/>
         </w:rPr>
       </w:pPr>
+      <w:proofErr w:type="spellStart"/>
       <w:r>
         <w:rPr>
           <w:sz w:val="24"/>
@@ -3324,6 +3829,7 @@
         </w:rPr>
         <w:t>VI</w:t>
       </w:r>
+      <w:proofErr w:type="spellEnd"/>
       <w:r>
         <w:rPr>
           <w:sz w:val="24"/>
@@ -3618,6 +4124,8 @@
       <w:pPr>
         <w:pStyle w:val="Geenafstand"/>
         <w:rPr>
+          <w:b/>
+          <w:bCs/>
           <w:sz w:val="24"/>
           <w:szCs w:val="24"/>
         </w:rPr>
@@ -3644,6 +4152,36 @@
           <w:szCs w:val="24"/>
         </w:rPr>
         <w:t>.</w:t>
+      </w:r>
+      <w:r>
+        <w:rPr>
+          <w:sz w:val="24"/>
+          <w:szCs w:val="24"/>
+        </w:rPr>
+        <w:t xml:space="preserve"> Na overleg met klant en </w:t>
+      </w:r>
+      <w:r>
+        <w:rPr>
+          <w:sz w:val="24"/>
+          <w:szCs w:val="24"/>
+        </w:rPr>
+        <w:t>assessor</w:t>
+      </w:r>
+      <w:r>
+        <w:rPr>
+          <w:sz w:val="24"/>
+          <w:szCs w:val="24"/>
+        </w:rPr>
+        <w:t xml:space="preserve"> is de deadline gezet op </w:t>
+      </w:r>
+      <w:r>
+        <w:rPr>
+          <w:b/>
+          <w:bCs/>
+          <w:sz w:val="24"/>
+          <w:szCs w:val="24"/>
+        </w:rPr>
+        <w:t>1 Juni.</w:t>
       </w:r>
     </w:p>
     <w:p>
@@ -3857,7 +4395,7 @@
 </file>
 
 <file path=word/endnotes.xml><?xml version="1.0" encoding="utf-8"?>
-<w:endnotes xmlns:wpc="http://schemas.microsoft.com/office/word/2010/wordprocessingCanvas" xmlns:cx="http://schemas.microsoft.com/office/drawing/2014/chartex" xmlns:cx1="http://schemas.microsoft.com/office/drawing/2015/9/8/chartex" xmlns:cx2="http://schemas.microsoft.com/office/drawing/2015/10/21/chartex" xmlns:cx3="http://schemas.microsoft.com/office/drawing/2016/5/9/chartex" xmlns:cx4="http://schemas.microsoft.com/office/drawing/2016/5/10/chartex" xmlns:cx5="http://schemas.microsoft.com/office/drawing/2016/5/11/chartex" xmlns:cx6="http://schemas.microsoft.com/office/drawing/2016/5/12/chartex" xmlns:cx7="http://schemas.microsoft.com/office/drawing/2016/5/13/chartex" xmlns:cx8="http://schemas.microsoft.com/office/drawing/2016/5/14/chartex" xmlns:mc="http://schemas.openxmlformats.org/markup-compatibility/2006" xmlns:aink="http://schemas.microsoft.com/office/drawing/2016/ink" xmlns:am3d="http://schemas.microsoft.com/office/drawing/2017/model3d" xmlns:o="urn:schemas-microsoft-com:office:office" xmlns:r="http://schemas.openxmlformats.org/officeDocument/2006/relationships" xmlns:m="http://schemas.openxmlformats.org/officeDocument/2006/math" xmlns:v="urn:schemas-microsoft-com:vml" xmlns:wp14="http://schemas.microsoft.com/office/word/2010/wordprocessingDrawing" xmlns:wp="http://schemas.openxmlformats.org/drawingml/2006/wordprocessingDrawing" xmlns:w10="urn:schemas-microsoft-com:office:word" xmlns:w="http://schemas.openxmlformats.org/wordprocessingml/2006/main" xmlns:w14="http://schemas.microsoft.com/office/word/2010/wordml" xmlns:w15="http://schemas.microsoft.com/office/word/2012/wordml" xmlns:w16cex="http://schemas.microsoft.com/office/word/2018/wordml/cex" xmlns:w16cid="http://schemas.microsoft.com/office/word/2016/wordml/cid" xmlns:w16="http://schemas.microsoft.com/office/word/2018/wordml" xmlns:w16se="http://schemas.microsoft.com/office/word/2015/wordml/symex" xmlns:wpg="http://schemas.microsoft.com/office/word/2010/wordprocessingGroup" xmlns:wpi="http://schemas.microsoft.com/office/word/2010/wordprocessingInk" xmlns:wne="http://schemas.microsoft.com/office/word/2006/wordml" xmlns:wps="http://schemas.microsoft.com/office/word/2010/wordprocessingShape" mc:Ignorable="w14 w15 w16se w16cid w16 w16cex wp14">
+<w:endnotes xmlns:wpc="http://schemas.microsoft.com/office/word/2010/wordprocessingCanvas" xmlns:cx="http://schemas.microsoft.com/office/drawing/2014/chartex" xmlns:cx1="http://schemas.microsoft.com/office/drawing/2015/9/8/chartex" xmlns:cx2="http://schemas.microsoft.com/office/drawing/2015/10/21/chartex" xmlns:cx3="http://schemas.microsoft.com/office/drawing/2016/5/9/chartex" xmlns:cx4="http://schemas.microsoft.com/office/drawing/2016/5/10/chartex" xmlns:cx5="http://schemas.microsoft.com/office/drawing/2016/5/11/chartex" xmlns:cx6="http://schemas.microsoft.com/office/drawing/2016/5/12/chartex" xmlns:cx7="http://schemas.microsoft.com/office/drawing/2016/5/13/chartex" xmlns:cx8="http://schemas.microsoft.com/office/drawing/2016/5/14/chartex" xmlns:mc="http://schemas.openxmlformats.org/markup-compatibility/2006" xmlns:aink="http://schemas.microsoft.com/office/drawing/2016/ink" xmlns:am3d="http://schemas.microsoft.com/office/drawing/2017/model3d" xmlns:o="urn:schemas-microsoft-com:office:office" xmlns:r="http://schemas.openxmlformats.org/officeDocument/2006/relationships" xmlns:m="http://schemas.openxmlformats.org/officeDocument/2006/math" xmlns:v="urn:schemas-microsoft-com:vml" xmlns:wp14="http://schemas.microsoft.com/office/word/2010/wordprocessingDrawing" xmlns:wp="http://schemas.openxmlformats.org/drawingml/2006/wordprocessingDrawing" xmlns:w10="urn:schemas-microsoft-com:office:word" xmlns:w="http://schemas.openxmlformats.org/wordprocessingml/2006/main" xmlns:w14="http://schemas.microsoft.com/office/word/2010/wordml" xmlns:w15="http://schemas.microsoft.com/office/word/2012/wordml" xmlns:w16cex="http://schemas.microsoft.com/office/word/2018/wordml/cex" xmlns:w16cid="http://schemas.microsoft.com/office/word/2016/wordml/cid" xmlns:w16="http://schemas.microsoft.com/office/word/2018/wordml" xmlns:w16sdtdh="http://schemas.microsoft.com/office/word/2020/wordml/sdtdatahash" xmlns:w16se="http://schemas.microsoft.com/office/word/2015/wordml/symex" xmlns:wpg="http://schemas.microsoft.com/office/word/2010/wordprocessingGroup" xmlns:wpi="http://schemas.microsoft.com/office/word/2010/wordprocessingInk" xmlns:wne="http://schemas.microsoft.com/office/word/2006/wordml" xmlns:wps="http://schemas.microsoft.com/office/word/2010/wordprocessingShape" mc:Ignorable="w14 w15 w16se w16cid w16 w16cex w16sdtdh wp14">
   <w:endnote w:type="separator" w:id="-1">
     <w:p>
       <w:pPr>
@@ -3882,7 +4420,7 @@
 </file>
 
 <file path=word/footer1.xml><?xml version="1.0" encoding="utf-8"?>
-<w:ftr xmlns:wpc="http://schemas.microsoft.com/office/word/2010/wordprocessingCanvas" xmlns:cx="http://schemas.microsoft.com/office/drawing/2014/chartex" xmlns:cx1="http://schemas.microsoft.com/office/drawing/2015/9/8/chartex" xmlns:cx2="http://schemas.microsoft.com/office/drawing/2015/10/21/chartex" xmlns:cx3="http://schemas.microsoft.com/office/drawing/2016/5/9/chartex" xmlns:cx4="http://schemas.microsoft.com/office/drawing/2016/5/10/chartex" xmlns:cx5="http://schemas.microsoft.com/office/drawing/2016/5/11/chartex" xmlns:cx6="http://schemas.microsoft.com/office/drawing/2016/5/12/chartex" xmlns:cx7="http://schemas.microsoft.com/office/drawing/2016/5/13/chartex" xmlns:cx8="http://schemas.microsoft.com/office/drawing/2016/5/14/chartex" xmlns:mc="http://schemas.openxmlformats.org/markup-compatibility/2006" xmlns:aink="http://schemas.microsoft.com/office/drawing/2016/ink" xmlns:am3d="http://schemas.microsoft.com/office/drawing/2017/model3d" xmlns:o="urn:schemas-microsoft-com:office:office" xmlns:r="http://schemas.openxmlformats.org/officeDocument/2006/relationships" xmlns:m="http://schemas.openxmlformats.org/officeDocument/2006/math" xmlns:v="urn:schemas-microsoft-com:vml" xmlns:wp14="http://schemas.microsoft.com/office/word/2010/wordprocessingDrawing" xmlns:wp="http://schemas.openxmlformats.org/drawingml/2006/wordprocessingDrawing" xmlns:w10="urn:schemas-microsoft-com:office:word" xmlns:w="http://schemas.openxmlformats.org/wordprocessingml/2006/main" xmlns:w14="http://schemas.microsoft.com/office/word/2010/wordml" xmlns:w15="http://schemas.microsoft.com/office/word/2012/wordml" xmlns:w16cex="http://schemas.microsoft.com/office/word/2018/wordml/cex" xmlns:w16cid="http://schemas.microsoft.com/office/word/2016/wordml/cid" xmlns:w16="http://schemas.microsoft.com/office/word/2018/wordml" xmlns:w16se="http://schemas.microsoft.com/office/word/2015/wordml/symex" xmlns:wpg="http://schemas.microsoft.com/office/word/2010/wordprocessingGroup" xmlns:wpi="http://schemas.microsoft.com/office/word/2010/wordprocessingInk" xmlns:wne="http://schemas.microsoft.com/office/word/2006/wordml" xmlns:wps="http://schemas.microsoft.com/office/word/2010/wordprocessingShape" mc:Ignorable="w14 w15 w16se w16cid w16 w16cex wp14">
+<w:ftr xmlns:wpc="http://schemas.microsoft.com/office/word/2010/wordprocessingCanvas" xmlns:cx="http://schemas.microsoft.com/office/drawing/2014/chartex" xmlns:cx1="http://schemas.microsoft.com/office/drawing/2015/9/8/chartex" xmlns:cx2="http://schemas.microsoft.com/office/drawing/2015/10/21/chartex" xmlns:cx3="http://schemas.microsoft.com/office/drawing/2016/5/9/chartex" xmlns:cx4="http://schemas.microsoft.com/office/drawing/2016/5/10/chartex" xmlns:cx5="http://schemas.microsoft.com/office/drawing/2016/5/11/chartex" xmlns:cx6="http://schemas.microsoft.com/office/drawing/2016/5/12/chartex" xmlns:cx7="http://schemas.microsoft.com/office/drawing/2016/5/13/chartex" xmlns:cx8="http://schemas.microsoft.com/office/drawing/2016/5/14/chartex" xmlns:mc="http://schemas.openxmlformats.org/markup-compatibility/2006" xmlns:aink="http://schemas.microsoft.com/office/drawing/2016/ink" xmlns:am3d="http://schemas.microsoft.com/office/drawing/2017/model3d" xmlns:o="urn:schemas-microsoft-com:office:office" xmlns:r="http://schemas.openxmlformats.org/officeDocument/2006/relationships" xmlns:m="http://schemas.openxmlformats.org/officeDocument/2006/math" xmlns:v="urn:schemas-microsoft-com:vml" xmlns:wp14="http://schemas.microsoft.com/office/word/2010/wordprocessingDrawing" xmlns:wp="http://schemas.openxmlformats.org/drawingml/2006/wordprocessingDrawing" xmlns:w10="urn:schemas-microsoft-com:office:word" xmlns:w="http://schemas.openxmlformats.org/wordprocessingml/2006/main" xmlns:w14="http://schemas.microsoft.com/office/word/2010/wordml" xmlns:w15="http://schemas.microsoft.com/office/word/2012/wordml" xmlns:w16cex="http://schemas.microsoft.com/office/word/2018/wordml/cex" xmlns:w16cid="http://schemas.microsoft.com/office/word/2016/wordml/cid" xmlns:w16="http://schemas.microsoft.com/office/word/2018/wordml" xmlns:w16sdtdh="http://schemas.microsoft.com/office/word/2020/wordml/sdtdatahash" xmlns:w16se="http://schemas.microsoft.com/office/word/2015/wordml/symex" xmlns:wpg="http://schemas.microsoft.com/office/word/2010/wordprocessingGroup" xmlns:wpi="http://schemas.microsoft.com/office/word/2010/wordprocessingInk" xmlns:wne="http://schemas.microsoft.com/office/word/2006/wordml" xmlns:wps="http://schemas.microsoft.com/office/word/2010/wordprocessingShape" mc:Ignorable="w14 w15 w16se w16cid w16 w16cex w16sdtdh wp14">
   <w:sdt>
     <w:sdtPr>
       <w:id w:val="1755318871"/>
@@ -3925,7 +4463,7 @@
 </file>
 
 <file path=word/footer2.xml><?xml version="1.0" encoding="utf-8"?>
-<w:ftr xmlns:wpc="http://schemas.microsoft.com/office/word/2010/wordprocessingCanvas" xmlns:cx="http://schemas.microsoft.com/office/drawing/2014/chartex" xmlns:cx1="http://schemas.microsoft.com/office/drawing/2015/9/8/chartex" xmlns:cx2="http://schemas.microsoft.com/office/drawing/2015/10/21/chartex" xmlns:cx3="http://schemas.microsoft.com/office/drawing/2016/5/9/chartex" xmlns:cx4="http://schemas.microsoft.com/office/drawing/2016/5/10/chartex" xmlns:cx5="http://schemas.microsoft.com/office/drawing/2016/5/11/chartex" xmlns:cx6="http://schemas.microsoft.com/office/drawing/2016/5/12/chartex" xmlns:cx7="http://schemas.microsoft.com/office/drawing/2016/5/13/chartex" xmlns:cx8="http://schemas.microsoft.com/office/drawing/2016/5/14/chartex" xmlns:mc="http://schemas.openxmlformats.org/markup-compatibility/2006" xmlns:aink="http://schemas.microsoft.com/office/drawing/2016/ink" xmlns:am3d="http://schemas.microsoft.com/office/drawing/2017/model3d" xmlns:o="urn:schemas-microsoft-com:office:office" xmlns:r="http://schemas.openxmlformats.org/officeDocument/2006/relationships" xmlns:m="http://schemas.openxmlformats.org/officeDocument/2006/math" xmlns:v="urn:schemas-microsoft-com:vml" xmlns:wp14="http://schemas.microsoft.com/office/word/2010/wordprocessingDrawing" xmlns:wp="http://schemas.openxmlformats.org/drawingml/2006/wordprocessingDrawing" xmlns:w10="urn:schemas-microsoft-com:office:word" xmlns:w="http://schemas.openxmlformats.org/wordprocessingml/2006/main" xmlns:w14="http://schemas.microsoft.com/office/word/2010/wordml" xmlns:w15="http://schemas.microsoft.com/office/word/2012/wordml" xmlns:w16cex="http://schemas.microsoft.com/office/word/2018/wordml/cex" xmlns:w16cid="http://schemas.microsoft.com/office/word/2016/wordml/cid" xmlns:w16="http://schemas.microsoft.com/office/word/2018/wordml" xmlns:w16se="http://schemas.microsoft.com/office/word/2015/wordml/symex" xmlns:wpg="http://schemas.microsoft.com/office/word/2010/wordprocessingGroup" xmlns:wpi="http://schemas.microsoft.com/office/word/2010/wordprocessingInk" xmlns:wne="http://schemas.microsoft.com/office/word/2006/wordml" xmlns:wps="http://schemas.microsoft.com/office/word/2010/wordprocessingShape" mc:Ignorable="w14 w15 w16se w16cid w16 w16cex wp14">
+<w:ftr xmlns:wpc="http://schemas.microsoft.com/office/word/2010/wordprocessingCanvas" xmlns:cx="http://schemas.microsoft.com/office/drawing/2014/chartex" xmlns:cx1="http://schemas.microsoft.com/office/drawing/2015/9/8/chartex" xmlns:cx2="http://schemas.microsoft.com/office/drawing/2015/10/21/chartex" xmlns:cx3="http://schemas.microsoft.com/office/drawing/2016/5/9/chartex" xmlns:cx4="http://schemas.microsoft.com/office/drawing/2016/5/10/chartex" xmlns:cx5="http://schemas.microsoft.com/office/drawing/2016/5/11/chartex" xmlns:cx6="http://schemas.microsoft.com/office/drawing/2016/5/12/chartex" xmlns:cx7="http://schemas.microsoft.com/office/drawing/2016/5/13/chartex" xmlns:cx8="http://schemas.microsoft.com/office/drawing/2016/5/14/chartex" xmlns:mc="http://schemas.openxmlformats.org/markup-compatibility/2006" xmlns:aink="http://schemas.microsoft.com/office/drawing/2016/ink" xmlns:am3d="http://schemas.microsoft.com/office/drawing/2017/model3d" xmlns:o="urn:schemas-microsoft-com:office:office" xmlns:r="http://schemas.openxmlformats.org/officeDocument/2006/relationships" xmlns:m="http://schemas.openxmlformats.org/officeDocument/2006/math" xmlns:v="urn:schemas-microsoft-com:vml" xmlns:wp14="http://schemas.microsoft.com/office/word/2010/wordprocessingDrawing" xmlns:wp="http://schemas.openxmlformats.org/drawingml/2006/wordprocessingDrawing" xmlns:w10="urn:schemas-microsoft-com:office:word" xmlns:w="http://schemas.openxmlformats.org/wordprocessingml/2006/main" xmlns:w14="http://schemas.microsoft.com/office/word/2010/wordml" xmlns:w15="http://schemas.microsoft.com/office/word/2012/wordml" xmlns:w16cex="http://schemas.microsoft.com/office/word/2018/wordml/cex" xmlns:w16cid="http://schemas.microsoft.com/office/word/2016/wordml/cid" xmlns:w16="http://schemas.microsoft.com/office/word/2018/wordml" xmlns:w16sdtdh="http://schemas.microsoft.com/office/word/2020/wordml/sdtdatahash" xmlns:w16se="http://schemas.microsoft.com/office/word/2015/wordml/symex" xmlns:wpg="http://schemas.microsoft.com/office/word/2010/wordprocessingGroup" xmlns:wpi="http://schemas.microsoft.com/office/word/2010/wordprocessingInk" xmlns:wne="http://schemas.microsoft.com/office/word/2006/wordml" xmlns:wps="http://schemas.microsoft.com/office/word/2010/wordprocessingShape" mc:Ignorable="w14 w15 w16se w16cid w16 w16cex w16sdtdh wp14">
   <w:p>
     <w:pPr>
       <w:pStyle w:val="Voettekst"/>
@@ -3975,7 +4513,7 @@
 </file>
 
 <file path=word/footnotes.xml><?xml version="1.0" encoding="utf-8"?>
-<w:footnotes xmlns:wpc="http://schemas.microsoft.com/office/word/2010/wordprocessingCanvas" xmlns:cx="http://schemas.microsoft.com/office/drawing/2014/chartex" xmlns:cx1="http://schemas.microsoft.com/office/drawing/2015/9/8/chartex" xmlns:cx2="http://schemas.microsoft.com/office/drawing/2015/10/21/chartex" xmlns:cx3="http://schemas.microsoft.com/office/drawing/2016/5/9/chartex" xmlns:cx4="http://schemas.microsoft.com/office/drawing/2016/5/10/chartex" xmlns:cx5="http://schemas.microsoft.com/office/drawing/2016/5/11/chartex" xmlns:cx6="http://schemas.microsoft.com/office/drawing/2016/5/12/chartex" xmlns:cx7="http://schemas.microsoft.com/office/drawing/2016/5/13/chartex" xmlns:cx8="http://schemas.microsoft.com/office/drawing/2016/5/14/chartex" xmlns:mc="http://schemas.openxmlformats.org/markup-compatibility/2006" xmlns:aink="http://schemas.microsoft.com/office/drawing/2016/ink" xmlns:am3d="http://schemas.microsoft.com/office/drawing/2017/model3d" xmlns:o="urn:schemas-microsoft-com:office:office" xmlns:r="http://schemas.openxmlformats.org/officeDocument/2006/relationships" xmlns:m="http://schemas.openxmlformats.org/officeDocument/2006/math" xmlns:v="urn:schemas-microsoft-com:vml" xmlns:wp14="http://schemas.microsoft.com/office/word/2010/wordprocessingDrawing" xmlns:wp="http://schemas.openxmlformats.org/drawingml/2006/wordprocessingDrawing" xmlns:w10="urn:schemas-microsoft-com:office:word" xmlns:w="http://schemas.openxmlformats.org/wordprocessingml/2006/main" xmlns:w14="http://schemas.microsoft.com/office/word/2010/wordml" xmlns:w15="http://schemas.microsoft.com/office/word/2012/wordml" xmlns:w16cex="http://schemas.microsoft.com/office/word/2018/wordml/cex" xmlns:w16cid="http://schemas.microsoft.com/office/word/2016/wordml/cid" xmlns:w16="http://schemas.microsoft.com/office/word/2018/wordml" xmlns:w16se="http://schemas.microsoft.com/office/word/2015/wordml/symex" xmlns:wpg="http://schemas.microsoft.com/office/word/2010/wordprocessingGroup" xmlns:wpi="http://schemas.microsoft.com/office/word/2010/wordprocessingInk" xmlns:wne="http://schemas.microsoft.com/office/word/2006/wordml" xmlns:wps="http://schemas.microsoft.com/office/word/2010/wordprocessingShape" mc:Ignorable="w14 w15 w16se w16cid w16 w16cex wp14">
+<w:footnotes xmlns:wpc="http://schemas.microsoft.com/office/word/2010/wordprocessingCanvas" xmlns:cx="http://schemas.microsoft.com/office/drawing/2014/chartex" xmlns:cx1="http://schemas.microsoft.com/office/drawing/2015/9/8/chartex" xmlns:cx2="http://schemas.microsoft.com/office/drawing/2015/10/21/chartex" xmlns:cx3="http://schemas.microsoft.com/office/drawing/2016/5/9/chartex" xmlns:cx4="http://schemas.microsoft.com/office/drawing/2016/5/10/chartex" xmlns:cx5="http://schemas.microsoft.com/office/drawing/2016/5/11/chartex" xmlns:cx6="http://schemas.microsoft.com/office/drawing/2016/5/12/chartex" xmlns:cx7="http://schemas.microsoft.com/office/drawing/2016/5/13/chartex" xmlns:cx8="http://schemas.microsoft.com/office/drawing/2016/5/14/chartex" xmlns:mc="http://schemas.openxmlformats.org/markup-compatibility/2006" xmlns:aink="http://schemas.microsoft.com/office/drawing/2016/ink" xmlns:am3d="http://schemas.microsoft.com/office/drawing/2017/model3d" xmlns:o="urn:schemas-microsoft-com:office:office" xmlns:r="http://schemas.openxmlformats.org/officeDocument/2006/relationships" xmlns:m="http://schemas.openxmlformats.org/officeDocument/2006/math" xmlns:v="urn:schemas-microsoft-com:vml" xmlns:wp14="http://schemas.microsoft.com/office/word/2010/wordprocessingDrawing" xmlns:wp="http://schemas.openxmlformats.org/drawingml/2006/wordprocessingDrawing" xmlns:w10="urn:schemas-microsoft-com:office:word" xmlns:w="http://schemas.openxmlformats.org/wordprocessingml/2006/main" xmlns:w14="http://schemas.microsoft.com/office/word/2010/wordml" xmlns:w15="http://schemas.microsoft.com/office/word/2012/wordml" xmlns:w16cex="http://schemas.microsoft.com/office/word/2018/wordml/cex" xmlns:w16cid="http://schemas.microsoft.com/office/word/2016/wordml/cid" xmlns:w16="http://schemas.microsoft.com/office/word/2018/wordml" xmlns:w16sdtdh="http://schemas.microsoft.com/office/word/2020/wordml/sdtdatahash" xmlns:w16se="http://schemas.microsoft.com/office/word/2015/wordml/symex" xmlns:wpg="http://schemas.microsoft.com/office/word/2010/wordprocessingGroup" xmlns:wpi="http://schemas.microsoft.com/office/word/2010/wordprocessingInk" xmlns:wne="http://schemas.microsoft.com/office/word/2006/wordml" xmlns:wps="http://schemas.microsoft.com/office/word/2010/wordprocessingShape" mc:Ignorable="w14 w15 w16se w16cid w16 w16cex w16sdtdh wp14">
   <w:footnote w:type="separator" w:id="-1">
     <w:p>
       <w:pPr>
@@ -4000,7 +4538,7 @@
 </file>
 
 <file path=word/numbering.xml><?xml version="1.0" encoding="utf-8"?>
-<w:numbering xmlns:wpc="http://schemas.microsoft.com/office/word/2010/wordprocessingCanvas" xmlns:cx="http://schemas.microsoft.com/office/drawing/2014/chartex" xmlns:cx1="http://schemas.microsoft.com/office/drawing/2015/9/8/chartex" xmlns:cx2="http://schemas.microsoft.com/office/drawing/2015/10/21/chartex" xmlns:cx3="http://schemas.microsoft.com/office/drawing/2016/5/9/chartex" xmlns:cx4="http://schemas.microsoft.com/office/drawing/2016/5/10/chartex" xmlns:cx5="http://schemas.microsoft.com/office/drawing/2016/5/11/chartex" xmlns:cx6="http://schemas.microsoft.com/office/drawing/2016/5/12/chartex" xmlns:cx7="http://schemas.microsoft.com/office/drawing/2016/5/13/chartex" xmlns:cx8="http://schemas.microsoft.com/office/drawing/2016/5/14/chartex" xmlns:mc="http://schemas.openxmlformats.org/markup-compatibility/2006" xmlns:aink="http://schemas.microsoft.com/office/drawing/2016/ink" xmlns:am3d="http://schemas.microsoft.com/office/drawing/2017/model3d" xmlns:o="urn:schemas-microsoft-com:office:office" xmlns:r="http://schemas.openxmlformats.org/officeDocument/2006/relationships" xmlns:m="http://schemas.openxmlformats.org/officeDocument/2006/math" xmlns:v="urn:schemas-microsoft-com:vml" xmlns:wp14="http://schemas.microsoft.com/office/word/2010/wordprocessingDrawing" xmlns:wp="http://schemas.openxmlformats.org/drawingml/2006/wordprocessingDrawing" xmlns:w10="urn:schemas-microsoft-com:office:word" xmlns:w="http://schemas.openxmlformats.org/wordprocessingml/2006/main" xmlns:w14="http://schemas.microsoft.com/office/word/2010/wordml" xmlns:w15="http://schemas.microsoft.com/office/word/2012/wordml" xmlns:w16cex="http://schemas.microsoft.com/office/word/2018/wordml/cex" xmlns:w16cid="http://schemas.microsoft.com/office/word/2016/wordml/cid" xmlns:w16="http://schemas.microsoft.com/office/word/2018/wordml" xmlns:w16se="http://schemas.microsoft.com/office/word/2015/wordml/symex" xmlns:wpg="http://schemas.microsoft.com/office/word/2010/wordprocessingGroup" xmlns:wpi="http://schemas.microsoft.com/office/word/2010/wordprocessingInk" xmlns:wne="http://schemas.microsoft.com/office/word/2006/wordml" xmlns:wps="http://schemas.microsoft.com/office/word/2010/wordprocessingShape" mc:Ignorable="w14 w15 w16se w16cid w16 w16cex wp14">
+<w:numbering xmlns:wpc="http://schemas.microsoft.com/office/word/2010/wordprocessingCanvas" xmlns:cx="http://schemas.microsoft.com/office/drawing/2014/chartex" xmlns:cx1="http://schemas.microsoft.com/office/drawing/2015/9/8/chartex" xmlns:cx2="http://schemas.microsoft.com/office/drawing/2015/10/21/chartex" xmlns:cx3="http://schemas.microsoft.com/office/drawing/2016/5/9/chartex" xmlns:cx4="http://schemas.microsoft.com/office/drawing/2016/5/10/chartex" xmlns:cx5="http://schemas.microsoft.com/office/drawing/2016/5/11/chartex" xmlns:cx6="http://schemas.microsoft.com/office/drawing/2016/5/12/chartex" xmlns:cx7="http://schemas.microsoft.com/office/drawing/2016/5/13/chartex" xmlns:cx8="http://schemas.microsoft.com/office/drawing/2016/5/14/chartex" xmlns:mc="http://schemas.openxmlformats.org/markup-compatibility/2006" xmlns:aink="http://schemas.microsoft.com/office/drawing/2016/ink" xmlns:am3d="http://schemas.microsoft.com/office/drawing/2017/model3d" xmlns:o="urn:schemas-microsoft-com:office:office" xmlns:r="http://schemas.openxmlformats.org/officeDocument/2006/relationships" xmlns:m="http://schemas.openxmlformats.org/officeDocument/2006/math" xmlns:v="urn:schemas-microsoft-com:vml" xmlns:wp14="http://schemas.microsoft.com/office/word/2010/wordprocessingDrawing" xmlns:wp="http://schemas.openxmlformats.org/drawingml/2006/wordprocessingDrawing" xmlns:w10="urn:schemas-microsoft-com:office:word" xmlns:w="http://schemas.openxmlformats.org/wordprocessingml/2006/main" xmlns:w14="http://schemas.microsoft.com/office/word/2010/wordml" xmlns:w15="http://schemas.microsoft.com/office/word/2012/wordml" xmlns:w16cex="http://schemas.microsoft.com/office/word/2018/wordml/cex" xmlns:w16cid="http://schemas.microsoft.com/office/word/2016/wordml/cid" xmlns:w16="http://schemas.microsoft.com/office/word/2018/wordml" xmlns:w16sdtdh="http://schemas.microsoft.com/office/word/2020/wordml/sdtdatahash" xmlns:w16se="http://schemas.microsoft.com/office/word/2015/wordml/symex" xmlns:wpg="http://schemas.microsoft.com/office/word/2010/wordprocessingGroup" xmlns:wpi="http://schemas.microsoft.com/office/word/2010/wordprocessingInk" xmlns:wne="http://schemas.microsoft.com/office/word/2006/wordml" xmlns:wps="http://schemas.microsoft.com/office/word/2010/wordprocessingShape" mc:Ignorable="w14 w15 w16se w16cid w16 w16cex w16sdtdh wp14">
   <w:abstractNum w:abstractNumId="0" w15:restartNumberingAfterBreak="0">
     <w:nsid w:val="0DDE22DC"/>
     <w:multiLevelType w:val="multilevel"/>
@@ -4421,7 +4959,7 @@
 </file>
 
 <file path=word/styles.xml><?xml version="1.0" encoding="utf-8"?>
-<w:styles xmlns:mc="http://schemas.openxmlformats.org/markup-compatibility/2006" xmlns:r="http://schemas.openxmlformats.org/officeDocument/2006/relationships" xmlns:w="http://schemas.openxmlformats.org/wordprocessingml/2006/main" xmlns:w14="http://schemas.microsoft.com/office/word/2010/wordml" xmlns:w15="http://schemas.microsoft.com/office/word/2012/wordml" xmlns:w16cex="http://schemas.microsoft.com/office/word/2018/wordml/cex" xmlns:w16cid="http://schemas.microsoft.com/office/word/2016/wordml/cid" xmlns:w16="http://schemas.microsoft.com/office/word/2018/wordml" xmlns:w16se="http://schemas.microsoft.com/office/word/2015/wordml/symex" mc:Ignorable="w14 w15 w16se w16cid w16 w16cex">
+<w:styles xmlns:mc="http://schemas.openxmlformats.org/markup-compatibility/2006" xmlns:r="http://schemas.openxmlformats.org/officeDocument/2006/relationships" xmlns:w="http://schemas.openxmlformats.org/wordprocessingml/2006/main" xmlns:w14="http://schemas.microsoft.com/office/word/2010/wordml" xmlns:w15="http://schemas.microsoft.com/office/word/2012/wordml" xmlns:w16cex="http://schemas.microsoft.com/office/word/2018/wordml/cex" xmlns:w16cid="http://schemas.microsoft.com/office/word/2016/wordml/cid" xmlns:w16="http://schemas.microsoft.com/office/word/2018/wordml" xmlns:w16sdtdh="http://schemas.microsoft.com/office/word/2020/wordml/sdtdatahash" xmlns:w16se="http://schemas.microsoft.com/office/word/2015/wordml/symex" mc:Ignorable="w14 w15 w16se w16cid w16 w16cex w16sdtdh">
   <w:docDefaults>
     <w:rPrDefault>
       <w:rPr>

</xml_diff>